<commit_message>
quick fix header numbering
git-svn-id: https://svn.riouxsvn.com/invadergame@47 e8cbbb29-0188-4d8e-a734-5b1006470297
</commit_message>
<xml_diff>
--- a/Specs/GROUP1SPACEINVADERSSPECIFICATION.docx
+++ b/Specs/GROUP1SPACEINVADERSSPECIFICATION.docx
@@ -477,8 +477,6 @@
         <w:tab/>
         <w:t>1.2 - References</w:t>
       </w:r>
-      <w:bookmarkStart w:id="0" w:name="_GoBack"/>
-      <w:bookmarkEnd w:id="0"/>
     </w:p>
     <w:p>
       <w:pPr>
@@ -3474,7 +3472,18 @@
           <w:sz w:val="36"/>
           <w:szCs w:val="36"/>
         </w:rPr>
-        <w:t xml:space="preserve">8- Programming Language </w:t>
+        <w:t>9</w:t>
+      </w:r>
+      <w:bookmarkStart w:id="0" w:name="_GoBack"/>
+      <w:bookmarkEnd w:id="0"/>
+      <w:r>
+        <w:rPr>
+          <w:rFonts w:ascii="Times New Roman" w:eastAsia="Times New Roman" w:hAnsi="Times New Roman" w:cs="Times New Roman"/>
+          <w:b/>
+          <w:sz w:val="36"/>
+          <w:szCs w:val="36"/>
+        </w:rPr>
+        <w:t xml:space="preserve">- Programming Language </w:t>
       </w:r>
     </w:p>
     <w:p>
@@ -3685,7 +3694,7 @@
         <w:sz w:val="20"/>
         <w:szCs w:val="20"/>
       </w:rPr>
-      <w:t>3</w:t>
+      <w:t>6</w:t>
     </w:r>
     <w:r>
       <w:rPr>

</xml_diff>

<commit_message>
quick update section 4
git-svn-id: https://svn.riouxsvn.com/invadergame@101 e8cbbb29-0188-4d8e-a734-5b1006470297
</commit_message>
<xml_diff>
--- a/Specs/GROUP1SPACEINVADERSSPECIFICATION.docx
+++ b/Specs/GROUP1SPACEINVADERSSPECIFICATION.docx
@@ -1038,15 +1038,7 @@
           <w:szCs w:val="24"/>
         </w:rPr>
         <w:tab/>
-        <w:t>Update</w:t>
-      </w:r>
-      <w:r>
-        <w:rPr>
-          <w:rFonts w:ascii="Times New Roman" w:eastAsia="Times New Roman" w:hAnsi="Times New Roman" w:cs="Times New Roman"/>
-          <w:sz w:val="24"/>
-          <w:szCs w:val="24"/>
-        </w:rPr>
-        <w:t>d basic outline and rules of the game</w:t>
+        <w:t>Updated basic outline and rules of the game</w:t>
       </w:r>
     </w:p>
     <w:p>
@@ -1623,15 +1615,7 @@
           <w:szCs w:val="24"/>
         </w:rPr>
         <w:tab/>
-        <w:t xml:space="preserve"> Remo</w:t>
-      </w:r>
-      <w:r>
-        <w:rPr>
-          <w:rFonts w:ascii="Times New Roman" w:eastAsia="Times New Roman" w:hAnsi="Times New Roman" w:cs="Times New Roman"/>
-          <w:sz w:val="24"/>
-          <w:szCs w:val="24"/>
-        </w:rPr>
-        <w:t>ved “spaces” in revision history</w:t>
+        <w:t xml:space="preserve"> Removed “spaces” in revision history</w:t>
       </w:r>
     </w:p>
     <w:p>
@@ -1743,15 +1727,7 @@
           <w:sz w:val="24"/>
           <w:szCs w:val="24"/>
         </w:rPr>
-        <w:t xml:space="preserve">                        12/3/18                        Removed eraser from projectiles and enemy                     </w:t>
-      </w:r>
-      <w:r>
-        <w:rPr>
-          <w:rFonts w:ascii="Times New Roman" w:eastAsia="Times New Roman" w:hAnsi="Times New Roman" w:cs="Times New Roman"/>
-          <w:sz w:val="24"/>
-          <w:szCs w:val="24"/>
-        </w:rPr>
-        <w:t xml:space="preserve">                   </w:t>
+        <w:t xml:space="preserve">                        12/3/18                        Removed eraser from projectiles and enemy                                        </w:t>
       </w:r>
     </w:p>
     <w:p>
@@ -1817,8 +1793,6 @@
         </w:rPr>
         <w:t xml:space="preserve">              Updated Sections </w:t>
       </w:r>
-      <w:bookmarkStart w:id="0" w:name="_GoBack"/>
-      <w:bookmarkEnd w:id="0"/>
       <w:r>
         <w:rPr>
           <w:rFonts w:ascii="Times New Roman" w:eastAsia="Times New Roman" w:hAnsi="Times New Roman" w:cs="Times New Roman"/>
@@ -1846,16 +1820,7 @@
           <w:sz w:val="36"/>
           <w:szCs w:val="36"/>
         </w:rPr>
-        <w:t>1- Introdu</w:t>
-      </w:r>
-      <w:r>
-        <w:rPr>
-          <w:rFonts w:ascii="Times New Roman" w:eastAsia="Times New Roman" w:hAnsi="Times New Roman" w:cs="Times New Roman"/>
-          <w:b/>
-          <w:sz w:val="36"/>
-          <w:szCs w:val="36"/>
-        </w:rPr>
-        <w:t>ction</w:t>
+        <w:t>1- Introduction</w:t>
       </w:r>
     </w:p>
     <w:p>
@@ -1901,15 +1866,7 @@
           <w:sz w:val="24"/>
           <w:szCs w:val="24"/>
         </w:rPr>
-        <w:t xml:space="preserve"> and released in 1978 by Taito. The creation of this game was inspir</w:t>
-      </w:r>
-      <w:r>
-        <w:rPr>
-          <w:rFonts w:ascii="Times New Roman" w:eastAsia="Times New Roman" w:hAnsi="Times New Roman" w:cs="Times New Roman"/>
-          <w:sz w:val="24"/>
-          <w:szCs w:val="24"/>
-        </w:rPr>
-        <w:t>ed by the War of the World and Star Wars.</w:t>
+        <w:t xml:space="preserve"> and released in 1978 by Taito. The creation of this game was inspired by the War of the World and Star Wars.</w:t>
       </w:r>
     </w:p>
     <w:p>
@@ -2073,15 +2030,7 @@
           <w:sz w:val="24"/>
           <w:szCs w:val="24"/>
         </w:rPr>
-        <w:t xml:space="preserve"> “Instruct</w:t>
-      </w:r>
-      <w:r>
-        <w:rPr>
-          <w:rFonts w:ascii="Times New Roman" w:eastAsia="Times New Roman" w:hAnsi="Times New Roman" w:cs="Times New Roman"/>
-          <w:sz w:val="24"/>
-          <w:szCs w:val="24"/>
-        </w:rPr>
-        <w:t xml:space="preserve">ions” and “Volume” option below it. </w:t>
+        <w:t xml:space="preserve"> “Instructions” and “Volume” option below it. </w:t>
       </w:r>
     </w:p>
     <w:p>
@@ -2217,15 +2166,7 @@
           <w:sz w:val="24"/>
           <w:szCs w:val="24"/>
         </w:rPr>
-        <w:t xml:space="preserve">When all enemies are destroyed the screen is cleared and you are prompted to a new </w:t>
-      </w:r>
-      <w:r>
-        <w:rPr>
-          <w:rFonts w:ascii="Times New Roman" w:eastAsia="Times New Roman" w:hAnsi="Times New Roman" w:cs="Times New Roman"/>
-          <w:sz w:val="24"/>
-          <w:szCs w:val="24"/>
-        </w:rPr>
-        <w:t>screen with “You Win”.</w:t>
+        <w:t>When all enemies are destroyed the screen is cleared and you are prompted to a new screen with “You Win”.</w:t>
       </w:r>
     </w:p>
     <w:p>
@@ -2321,15 +2262,7 @@
           <w:sz w:val="24"/>
           <w:szCs w:val="24"/>
         </w:rPr>
-        <w:t>Once the player is hit by the enemy three times and loses all available lives or after the lowest enemy reaches the ho</w:t>
-      </w:r>
-      <w:r>
-        <w:rPr>
-          <w:rFonts w:ascii="Times New Roman" w:eastAsia="Times New Roman" w:hAnsi="Times New Roman" w:cs="Times New Roman"/>
-          <w:sz w:val="24"/>
-          <w:szCs w:val="24"/>
-        </w:rPr>
-        <w:t xml:space="preserve">rizontal axis just before the barriers. </w:t>
+        <w:t xml:space="preserve">Once the player is hit by the enemy three times and loses all available lives or after the lowest enemy reaches the horizontal axis just before the barriers. </w:t>
       </w:r>
     </w:p>
     <w:p>
@@ -2534,6 +2467,8 @@
         </w:rPr>
         <w:t>Current Game Score</w:t>
       </w:r>
+      <w:bookmarkStart w:id="0" w:name="_GoBack"/>
+      <w:bookmarkEnd w:id="0"/>
     </w:p>
     <w:p>
       <w:pPr>
@@ -2601,23 +2536,7 @@
           <w:sz w:val="24"/>
           <w:szCs w:val="24"/>
         </w:rPr>
-        <w:t xml:space="preserve">At the start screen the player start the game </w:t>
-      </w:r>
-      <w:r>
-        <w:rPr>
-          <w:rFonts w:ascii="Times New Roman" w:eastAsia="Times New Roman" w:hAnsi="Times New Roman" w:cs="Times New Roman"/>
-          <w:sz w:val="24"/>
-          <w:szCs w:val="24"/>
-        </w:rPr>
-        <w:t>by pressing “Enter”. The player can also press “V” to toggle volume and “N” to view the instruction for the game. Once the player has started the game, the “left” and “right” arrows on the keyboard can be used to move the player left or right on the screen</w:t>
-      </w:r>
-      <w:r>
-        <w:rPr>
-          <w:rFonts w:ascii="Times New Roman" w:eastAsia="Times New Roman" w:hAnsi="Times New Roman" w:cs="Times New Roman"/>
-          <w:sz w:val="24"/>
-          <w:szCs w:val="24"/>
-        </w:rPr>
-        <w:t xml:space="preserve">. The “Space” key on the keyboard will allow the player to shoot projectiles towards the enemies. </w:t>
+        <w:t xml:space="preserve">At the start screen the player start the game by pressing “Enter”. The player can also press “V” to toggle volume and “N” to view the instruction for the game. Once the player has started the game, the “left” and “right” arrows on the keyboard can be used to move the player left or right on the screen. The “Space” key on the keyboard will allow the player to shoot projectiles towards the enemies. </w:t>
       </w:r>
     </w:p>
     <w:p>
@@ -2732,7 +2651,7 @@
         </w:tc>
         <w:tc>
           <w:tcPr>
-            <w:tcW w:w="1729" w:type="dxa"/>
+            <w:tcW w:w="1730" w:type="dxa"/>
             <w:shd w:val="clear" w:color="auto" w:fill="auto"/>
             <w:tcMar>
               <w:top w:w="100" w:type="dxa"/>
@@ -2773,7 +2692,7 @@
         </w:tc>
         <w:tc>
           <w:tcPr>
-            <w:tcW w:w="1199" w:type="dxa"/>
+            <w:tcW w:w="1200" w:type="dxa"/>
             <w:shd w:val="clear" w:color="auto" w:fill="auto"/>
             <w:tcMar>
               <w:top w:w="100" w:type="dxa"/>
@@ -2814,7 +2733,7 @@
         </w:tc>
         <w:tc>
           <w:tcPr>
-            <w:tcW w:w="1325" w:type="dxa"/>
+            <w:tcW w:w="1326" w:type="dxa"/>
             <w:shd w:val="clear" w:color="auto" w:fill="auto"/>
             <w:tcMar>
               <w:top w:w="100" w:type="dxa"/>
@@ -2855,7 +2774,7 @@
         </w:tc>
         <w:tc>
           <w:tcPr>
-            <w:tcW w:w="1464" w:type="dxa"/>
+            <w:tcW w:w="1465" w:type="dxa"/>
             <w:shd w:val="clear" w:color="auto" w:fill="auto"/>
             <w:tcMar>
               <w:top w:w="100" w:type="dxa"/>
@@ -2896,7 +2815,7 @@
         </w:tc>
         <w:tc>
           <w:tcPr>
-            <w:tcW w:w="1527" w:type="dxa"/>
+            <w:tcW w:w="1528" w:type="dxa"/>
             <w:shd w:val="clear" w:color="auto" w:fill="auto"/>
             <w:tcMar>
               <w:top w:w="100" w:type="dxa"/>
@@ -2937,7 +2856,7 @@
         </w:tc>
         <w:tc>
           <w:tcPr>
-            <w:tcW w:w="1527" w:type="dxa"/>
+            <w:tcW w:w="1528" w:type="dxa"/>
             <w:shd w:val="clear" w:color="auto" w:fill="auto"/>
             <w:tcMar>
               <w:top w:w="100" w:type="dxa"/>
@@ -3015,10 +2934,9 @@
                 <w:noProof/>
                 <w:sz w:val="36"/>
                 <w:szCs w:val="36"/>
-                <w:lang w:val="en-US"/>
               </w:rPr>
               <w:drawing>
-                <wp:inline distT="114300" distB="114300" distL="114300" distR="114300">
+                <wp:inline distT="114300" distB="114300" distL="114300" distR="114300" wp14:anchorId="6E2CFE60" wp14:editId="4F279C1D">
                   <wp:extent cx="609600" cy="609600"/>
                   <wp:effectExtent l="0" t="0" r="0" b="0"/>
                   <wp:docPr id="4" name="image12.png"/>
@@ -3057,7 +2975,7 @@
         </w:tc>
         <w:tc>
           <w:tcPr>
-            <w:tcW w:w="1729" w:type="dxa"/>
+            <w:tcW w:w="1730" w:type="dxa"/>
             <w:shd w:val="clear" w:color="auto" w:fill="auto"/>
             <w:tcMar>
               <w:top w:w="100" w:type="dxa"/>
@@ -3092,10 +3010,9 @@
                 <w:noProof/>
                 <w:sz w:val="36"/>
                 <w:szCs w:val="36"/>
-                <w:lang w:val="en-US"/>
               </w:rPr>
               <w:drawing>
-                <wp:inline distT="114300" distB="114300" distL="114300" distR="114300">
+                <wp:inline distT="114300" distB="114300" distL="114300" distR="114300" wp14:anchorId="3D9CEC76" wp14:editId="4828423C">
                   <wp:extent cx="280988" cy="609600"/>
                   <wp:effectExtent l="0" t="0" r="0" b="0"/>
                   <wp:docPr id="11" name="image5.png"/>
@@ -3137,10 +3054,9 @@
                 <w:noProof/>
                 <w:sz w:val="36"/>
                 <w:szCs w:val="36"/>
-                <w:lang w:val="en-US"/>
               </w:rPr>
               <w:drawing>
-                <wp:inline distT="114300" distB="114300" distL="114300" distR="114300">
+                <wp:inline distT="114300" distB="114300" distL="114300" distR="114300" wp14:anchorId="4B81C9B1" wp14:editId="4D237998">
                   <wp:extent cx="242888" cy="609600"/>
                   <wp:effectExtent l="0" t="0" r="0" b="0"/>
                   <wp:docPr id="13" name="image10.png"/>
@@ -3182,10 +3098,9 @@
                 <w:noProof/>
                 <w:sz w:val="36"/>
                 <w:szCs w:val="36"/>
-                <w:lang w:val="en-US"/>
               </w:rPr>
               <w:drawing>
-                <wp:inline distT="114300" distB="114300" distL="114300" distR="114300">
+                <wp:inline distT="114300" distB="114300" distL="114300" distR="114300" wp14:anchorId="64FCA471" wp14:editId="4B3D764A">
                   <wp:extent cx="304800" cy="609600"/>
                   <wp:effectExtent l="0" t="0" r="0" b="0"/>
                   <wp:docPr id="14" name="image6.png"/>
@@ -3224,7 +3139,7 @@
         </w:tc>
         <w:tc>
           <w:tcPr>
-            <w:tcW w:w="1199" w:type="dxa"/>
+            <w:tcW w:w="1200" w:type="dxa"/>
             <w:shd w:val="clear" w:color="auto" w:fill="auto"/>
             <w:tcMar>
               <w:top w:w="100" w:type="dxa"/>
@@ -3259,10 +3174,9 @@
                 <w:noProof/>
                 <w:sz w:val="36"/>
                 <w:szCs w:val="36"/>
-                <w:lang w:val="en-US"/>
               </w:rPr>
               <w:drawing>
-                <wp:inline distT="114300" distB="114300" distL="114300" distR="114300">
+                <wp:inline distT="114300" distB="114300" distL="114300" distR="114300" wp14:anchorId="0FEFDCA9" wp14:editId="7FF108D2">
                   <wp:extent cx="614363" cy="595745"/>
                   <wp:effectExtent l="0" t="0" r="0" b="0"/>
                   <wp:docPr id="9" name="image3.png"/>
@@ -3301,7 +3215,7 @@
         </w:tc>
         <w:tc>
           <w:tcPr>
-            <w:tcW w:w="1325" w:type="dxa"/>
+            <w:tcW w:w="1326" w:type="dxa"/>
             <w:shd w:val="clear" w:color="auto" w:fill="auto"/>
             <w:tcMar>
               <w:top w:w="100" w:type="dxa"/>
@@ -3336,10 +3250,9 @@
                 <w:noProof/>
                 <w:sz w:val="36"/>
                 <w:szCs w:val="36"/>
-                <w:lang w:val="en-US"/>
               </w:rPr>
               <w:drawing>
-                <wp:inline distT="114300" distB="114300" distL="114300" distR="114300">
+                <wp:inline distT="114300" distB="114300" distL="114300" distR="114300" wp14:anchorId="5CEC60CA" wp14:editId="734A1300">
                   <wp:extent cx="857250" cy="528257"/>
                   <wp:effectExtent l="0" t="0" r="0" b="0"/>
                   <wp:docPr id="7" name="image8.png"/>
@@ -3378,7 +3291,7 @@
         </w:tc>
         <w:tc>
           <w:tcPr>
-            <w:tcW w:w="1464" w:type="dxa"/>
+            <w:tcW w:w="1465" w:type="dxa"/>
             <w:shd w:val="clear" w:color="auto" w:fill="auto"/>
             <w:tcMar>
               <w:top w:w="100" w:type="dxa"/>
@@ -3413,10 +3326,9 @@
                 <w:noProof/>
                 <w:sz w:val="36"/>
                 <w:szCs w:val="36"/>
-                <w:lang w:val="en-US"/>
               </w:rPr>
               <w:drawing>
-                <wp:inline distT="114300" distB="114300" distL="114300" distR="114300">
+                <wp:inline distT="114300" distB="114300" distL="114300" distR="114300" wp14:anchorId="7BC7DD3C" wp14:editId="3D7F38EA">
                   <wp:extent cx="509588" cy="509588"/>
                   <wp:effectExtent l="0" t="0" r="0" b="0"/>
                   <wp:docPr id="3" name="image4.png"/>
@@ -3455,7 +3367,7 @@
         </w:tc>
         <w:tc>
           <w:tcPr>
-            <w:tcW w:w="1527" w:type="dxa"/>
+            <w:tcW w:w="1528" w:type="dxa"/>
             <w:shd w:val="clear" w:color="auto" w:fill="auto"/>
             <w:tcMar>
               <w:top w:w="100" w:type="dxa"/>
@@ -3490,10 +3402,9 @@
                 <w:noProof/>
                 <w:sz w:val="36"/>
                 <w:szCs w:val="36"/>
-                <w:lang w:val="en-US"/>
               </w:rPr>
               <w:drawing>
-                <wp:inline distT="114300" distB="114300" distL="114300" distR="114300">
+                <wp:inline distT="114300" distB="114300" distL="114300" distR="114300" wp14:anchorId="54B7350F" wp14:editId="137B684E">
                   <wp:extent cx="879071" cy="671513"/>
                   <wp:effectExtent l="0" t="0" r="0" b="0"/>
                   <wp:docPr id="8" name="image13.png"/>
@@ -3532,7 +3443,7 @@
         </w:tc>
         <w:tc>
           <w:tcPr>
-            <w:tcW w:w="1527" w:type="dxa"/>
+            <w:tcW w:w="1528" w:type="dxa"/>
             <w:shd w:val="clear" w:color="auto" w:fill="auto"/>
             <w:tcMar>
               <w:top w:w="100" w:type="dxa"/>
@@ -3567,10 +3478,9 @@
                 <w:noProof/>
                 <w:sz w:val="36"/>
                 <w:szCs w:val="36"/>
-                <w:lang w:val="en-US"/>
               </w:rPr>
               <w:drawing>
-                <wp:inline distT="114300" distB="114300" distL="114300" distR="114300">
+                <wp:inline distT="114300" distB="114300" distL="114300" distR="114300" wp14:anchorId="005D2260" wp14:editId="0FFC6C88">
                   <wp:extent cx="741851" cy="642938"/>
                   <wp:effectExtent l="0" t="0" r="0" b="0"/>
                   <wp:docPr id="6" name="image11.png"/>
@@ -3598,6 +3508,425 @@
                             <a:avLst/>
                           </a:prstGeom>
                           <a:ln/>
+                        </pic:spPr>
+                      </pic:pic>
+                    </a:graphicData>
+                  </a:graphic>
+                </wp:inline>
+              </w:drawing>
+            </w:r>
+          </w:p>
+        </w:tc>
+      </w:tr>
+    </w:tbl>
+    <w:p>
+      <w:pPr>
+        <w:spacing w:line="240" w:lineRule="auto"/>
+        <w:contextualSpacing w:val="0"/>
+        <w:rPr>
+          <w:rFonts w:ascii="Times New Roman" w:eastAsia="Times New Roman" w:hAnsi="Times New Roman" w:cs="Times New Roman"/>
+          <w:sz w:val="24"/>
+          <w:szCs w:val="24"/>
+        </w:rPr>
+      </w:pPr>
+    </w:p>
+    <w:tbl>
+      <w:tblPr>
+        <w:tblW w:w="0" w:type="auto"/>
+        <w:tblCellMar>
+          <w:top w:w="15" w:type="dxa"/>
+          <w:left w:w="15" w:type="dxa"/>
+          <w:bottom w:w="15" w:type="dxa"/>
+          <w:right w:w="15" w:type="dxa"/>
+        </w:tblCellMar>
+        <w:tblLook w:val="04A0" w:firstRow="1" w:lastRow="0" w:firstColumn="1" w:lastColumn="0" w:noHBand="0" w:noVBand="1"/>
+      </w:tblPr>
+      <w:tblGrid>
+        <w:gridCol w:w="1760"/>
+        <w:gridCol w:w="1700"/>
+        <w:gridCol w:w="1700"/>
+      </w:tblGrid>
+      <w:tr>
+        <w:tc>
+          <w:tcPr>
+            <w:tcW w:w="0" w:type="auto"/>
+            <w:tcBorders>
+              <w:top w:val="single" w:sz="8" w:space="0" w:color="000000"/>
+              <w:left w:val="single" w:sz="8" w:space="0" w:color="000000"/>
+              <w:bottom w:val="single" w:sz="8" w:space="0" w:color="000000"/>
+              <w:right w:val="single" w:sz="8" w:space="0" w:color="000000"/>
+            </w:tcBorders>
+            <w:tcMar>
+              <w:top w:w="100" w:type="dxa"/>
+              <w:left w:w="100" w:type="dxa"/>
+              <w:bottom w:w="100" w:type="dxa"/>
+              <w:right w:w="100" w:type="dxa"/>
+            </w:tcMar>
+            <w:hideMark/>
+          </w:tcPr>
+          <w:p>
+            <w:pPr>
+              <w:spacing w:line="0" w:lineRule="atLeast"/>
+              <w:contextualSpacing w:val="0"/>
+              <w:rPr>
+                <w:rFonts w:ascii="Times New Roman" w:eastAsia="Times New Roman" w:hAnsi="Times New Roman" w:cs="Times New Roman"/>
+                <w:sz w:val="24"/>
+                <w:szCs w:val="24"/>
+              </w:rPr>
+            </w:pPr>
+            <w:r>
+              <w:rPr>
+                <w:rFonts w:ascii="Times New Roman" w:eastAsia="Times New Roman" w:hAnsi="Times New Roman" w:cs="Times New Roman"/>
+                <w:b/>
+                <w:bCs/>
+                <w:color w:val="000000"/>
+                <w:sz w:val="24"/>
+                <w:szCs w:val="24"/>
+              </w:rPr>
+              <w:t>Blood Splatter</w:t>
+            </w:r>
+          </w:p>
+        </w:tc>
+        <w:tc>
+          <w:tcPr>
+            <w:tcW w:w="0" w:type="auto"/>
+            <w:tcBorders>
+              <w:top w:val="single" w:sz="8" w:space="0" w:color="000000"/>
+              <w:left w:val="single" w:sz="8" w:space="0" w:color="000000"/>
+              <w:bottom w:val="single" w:sz="8" w:space="0" w:color="000000"/>
+              <w:right w:val="single" w:sz="8" w:space="0" w:color="000000"/>
+            </w:tcBorders>
+            <w:tcMar>
+              <w:top w:w="100" w:type="dxa"/>
+              <w:left w:w="100" w:type="dxa"/>
+              <w:bottom w:w="100" w:type="dxa"/>
+              <w:right w:w="100" w:type="dxa"/>
+            </w:tcMar>
+            <w:hideMark/>
+          </w:tcPr>
+          <w:p>
+            <w:pPr>
+              <w:spacing w:line="0" w:lineRule="atLeast"/>
+              <w:contextualSpacing w:val="0"/>
+              <w:rPr>
+                <w:rFonts w:ascii="Times New Roman" w:eastAsia="Times New Roman" w:hAnsi="Times New Roman" w:cs="Times New Roman"/>
+                <w:sz w:val="24"/>
+                <w:szCs w:val="24"/>
+              </w:rPr>
+            </w:pPr>
+            <w:r>
+              <w:rPr>
+                <w:rFonts w:ascii="Times New Roman" w:eastAsia="Times New Roman" w:hAnsi="Times New Roman" w:cs="Times New Roman"/>
+                <w:b/>
+                <w:bCs/>
+                <w:color w:val="000000"/>
+                <w:sz w:val="24"/>
+                <w:szCs w:val="24"/>
+              </w:rPr>
+              <w:t>Volume On</w:t>
+            </w:r>
+          </w:p>
+        </w:tc>
+        <w:tc>
+          <w:tcPr>
+            <w:tcW w:w="0" w:type="auto"/>
+            <w:tcBorders>
+              <w:top w:val="single" w:sz="8" w:space="0" w:color="000000"/>
+              <w:left w:val="single" w:sz="8" w:space="0" w:color="000000"/>
+              <w:bottom w:val="single" w:sz="8" w:space="0" w:color="000000"/>
+              <w:right w:val="single" w:sz="8" w:space="0" w:color="000000"/>
+            </w:tcBorders>
+            <w:tcMar>
+              <w:top w:w="100" w:type="dxa"/>
+              <w:left w:w="100" w:type="dxa"/>
+              <w:bottom w:w="100" w:type="dxa"/>
+              <w:right w:w="100" w:type="dxa"/>
+            </w:tcMar>
+            <w:hideMark/>
+          </w:tcPr>
+          <w:p>
+            <w:pPr>
+              <w:spacing w:line="0" w:lineRule="atLeast"/>
+              <w:contextualSpacing w:val="0"/>
+              <w:rPr>
+                <w:rFonts w:ascii="Times New Roman" w:eastAsia="Times New Roman" w:hAnsi="Times New Roman" w:cs="Times New Roman"/>
+                <w:sz w:val="24"/>
+                <w:szCs w:val="24"/>
+              </w:rPr>
+            </w:pPr>
+            <w:r>
+              <w:rPr>
+                <w:rFonts w:ascii="Times New Roman" w:eastAsia="Times New Roman" w:hAnsi="Times New Roman" w:cs="Times New Roman"/>
+                <w:b/>
+                <w:bCs/>
+                <w:color w:val="000000"/>
+                <w:sz w:val="24"/>
+                <w:szCs w:val="24"/>
+              </w:rPr>
+              <w:t>Volume Off</w:t>
+            </w:r>
+          </w:p>
+        </w:tc>
+      </w:tr>
+      <w:tr>
+        <w:trPr>
+          <w:trHeight w:val="1665"/>
+        </w:trPr>
+        <w:tc>
+          <w:tcPr>
+            <w:tcW w:w="0" w:type="auto"/>
+            <w:tcBorders>
+              <w:top w:val="single" w:sz="8" w:space="0" w:color="000000"/>
+              <w:left w:val="single" w:sz="8" w:space="0" w:color="000000"/>
+              <w:bottom w:val="single" w:sz="8" w:space="0" w:color="000000"/>
+              <w:right w:val="single" w:sz="8" w:space="0" w:color="000000"/>
+            </w:tcBorders>
+            <w:tcMar>
+              <w:top w:w="100" w:type="dxa"/>
+              <w:left w:w="100" w:type="dxa"/>
+              <w:bottom w:w="100" w:type="dxa"/>
+              <w:right w:w="100" w:type="dxa"/>
+            </w:tcMar>
+            <w:hideMark/>
+          </w:tcPr>
+          <w:p>
+            <w:pPr>
+              <w:spacing w:line="240" w:lineRule="auto"/>
+              <w:contextualSpacing w:val="0"/>
+              <w:rPr>
+                <w:rFonts w:ascii="Times New Roman" w:eastAsia="Times New Roman" w:hAnsi="Times New Roman" w:cs="Times New Roman"/>
+                <w:sz w:val="24"/>
+                <w:szCs w:val="24"/>
+              </w:rPr>
+            </w:pPr>
+            <w:r>
+              <w:rPr>
+                <w:rFonts w:ascii="Times New Roman" w:eastAsia="Times New Roman" w:hAnsi="Times New Roman" w:cs="Times New Roman"/>
+                <w:b/>
+                <w:bCs/>
+                <w:noProof/>
+                <w:color w:val="000000"/>
+                <w:sz w:val="36"/>
+                <w:szCs w:val="36"/>
+              </w:rPr>
+              <w:drawing>
+                <wp:inline distT="0" distB="0" distL="0" distR="0">
+                  <wp:extent cx="981075" cy="981075"/>
+                  <wp:effectExtent l="0" t="0" r="9525" b="9525"/>
+                  <wp:docPr id="17" name="Picture 17" descr="https://lh5.googleusercontent.com/2Dnpdsr2S_3TjaAJZGk_S6Zdpo6TT80KOuLibbcBAytHeTMceYprDWLVxLWxmk0qQhxNEEWLI3i71Ht_lh4gHjKryZC67jEAdhI8Ybt46rQzn8sQaiN3UEXkZpwtnZhirTAg37NT"/>
+                  <wp:cNvGraphicFramePr>
+                    <a:graphicFrameLocks xmlns:a="http://schemas.openxmlformats.org/drawingml/2006/main" noChangeAspect="1"/>
+                  </wp:cNvGraphicFramePr>
+                  <a:graphic xmlns:a="http://schemas.openxmlformats.org/drawingml/2006/main">
+                    <a:graphicData uri="http://schemas.openxmlformats.org/drawingml/2006/picture">
+                      <pic:pic xmlns:pic="http://schemas.openxmlformats.org/drawingml/2006/picture">
+                        <pic:nvPicPr>
+                          <pic:cNvPr id="0" name="Picture 1" descr="https://lh5.googleusercontent.com/2Dnpdsr2S_3TjaAJZGk_S6Zdpo6TT80KOuLibbcBAytHeTMceYprDWLVxLWxmk0qQhxNEEWLI3i71Ht_lh4gHjKryZC67jEAdhI8Ybt46rQzn8sQaiN3UEXkZpwtnZhirTAg37NT"/>
+                          <pic:cNvPicPr>
+                            <a:picLocks noChangeAspect="1" noChangeArrowheads="1"/>
+                          </pic:cNvPicPr>
+                        </pic:nvPicPr>
+                        <pic:blipFill>
+                          <a:blip r:embed="rId17" cstate="print">
+                            <a:extLst>
+                              <a:ext uri="{28A0092B-C50C-407E-A947-70E740481C1C}">
+                                <a14:useLocalDpi xmlns:a14="http://schemas.microsoft.com/office/drawing/2010/main" val="0"/>
+                              </a:ext>
+                            </a:extLst>
+                          </a:blip>
+                          <a:srcRect/>
+                          <a:stretch>
+                            <a:fillRect/>
+                          </a:stretch>
+                        </pic:blipFill>
+                        <pic:spPr bwMode="auto">
+                          <a:xfrm>
+                            <a:off x="0" y="0"/>
+                            <a:ext cx="981075" cy="981075"/>
+                          </a:xfrm>
+                          <a:prstGeom prst="rect">
+                            <a:avLst/>
+                          </a:prstGeom>
+                          <a:noFill/>
+                          <a:ln>
+                            <a:noFill/>
+                          </a:ln>
+                        </pic:spPr>
+                      </pic:pic>
+                    </a:graphicData>
+                  </a:graphic>
+                </wp:inline>
+              </w:drawing>
+            </w:r>
+          </w:p>
+        </w:tc>
+        <w:tc>
+          <w:tcPr>
+            <w:tcW w:w="0" w:type="auto"/>
+            <w:tcBorders>
+              <w:top w:val="single" w:sz="8" w:space="0" w:color="000000"/>
+              <w:left w:val="single" w:sz="8" w:space="0" w:color="000000"/>
+              <w:bottom w:val="single" w:sz="8" w:space="0" w:color="000000"/>
+              <w:right w:val="single" w:sz="8" w:space="0" w:color="000000"/>
+            </w:tcBorders>
+            <w:tcMar>
+              <w:top w:w="100" w:type="dxa"/>
+              <w:left w:w="100" w:type="dxa"/>
+              <w:bottom w:w="100" w:type="dxa"/>
+              <w:right w:w="100" w:type="dxa"/>
+            </w:tcMar>
+            <w:hideMark/>
+          </w:tcPr>
+          <w:p>
+            <w:pPr>
+              <w:spacing w:line="240" w:lineRule="auto"/>
+              <w:contextualSpacing w:val="0"/>
+              <w:rPr>
+                <w:rFonts w:ascii="Times New Roman" w:eastAsia="Times New Roman" w:hAnsi="Times New Roman" w:cs="Times New Roman"/>
+                <w:sz w:val="24"/>
+                <w:szCs w:val="24"/>
+              </w:rPr>
+            </w:pPr>
+            <w:r>
+              <w:rPr>
+                <w:rFonts w:ascii="Times New Roman" w:eastAsia="Times New Roman" w:hAnsi="Times New Roman" w:cs="Times New Roman"/>
+                <w:b/>
+                <w:bCs/>
+                <w:noProof/>
+                <w:color w:val="000000"/>
+                <w:sz w:val="36"/>
+                <w:szCs w:val="36"/>
+              </w:rPr>
+              <w:drawing>
+                <wp:inline distT="0" distB="0" distL="0" distR="0">
+                  <wp:extent cx="942975" cy="952500"/>
+                  <wp:effectExtent l="0" t="0" r="9525" b="0"/>
+                  <wp:docPr id="16" name="Picture 16" descr="https://lh3.googleusercontent.com/-ItWlf-qpjv06bY6J4pldKt_WM_1xhr6ak54Z2tQC4IwshB2l83ansWmK8ye-vRollWthCWzwkYePLp_1pA4OoxTcvEp_aH2YtGLrwccNQLJoqnqNzZmLC4kOcOEiECM0mCjlKRD"/>
+                  <wp:cNvGraphicFramePr>
+                    <a:graphicFrameLocks xmlns:a="http://schemas.openxmlformats.org/drawingml/2006/main" noChangeAspect="1"/>
+                  </wp:cNvGraphicFramePr>
+                  <a:graphic xmlns:a="http://schemas.openxmlformats.org/drawingml/2006/main">
+                    <a:graphicData uri="http://schemas.openxmlformats.org/drawingml/2006/picture">
+                      <pic:pic xmlns:pic="http://schemas.openxmlformats.org/drawingml/2006/picture">
+                        <pic:nvPicPr>
+                          <pic:cNvPr id="0" name="Picture 2" descr="https://lh3.googleusercontent.com/-ItWlf-qpjv06bY6J4pldKt_WM_1xhr6ak54Z2tQC4IwshB2l83ansWmK8ye-vRollWthCWzwkYePLp_1pA4OoxTcvEp_aH2YtGLrwccNQLJoqnqNzZmLC4kOcOEiECM0mCjlKRD"/>
+                          <pic:cNvPicPr>
+                            <a:picLocks noChangeAspect="1" noChangeArrowheads="1"/>
+                          </pic:cNvPicPr>
+                        </pic:nvPicPr>
+                        <pic:blipFill>
+                          <a:blip r:embed="rId18">
+                            <a:extLst>
+                              <a:ext uri="{28A0092B-C50C-407E-A947-70E740481C1C}">
+                                <a14:useLocalDpi xmlns:a14="http://schemas.microsoft.com/office/drawing/2010/main" val="0"/>
+                              </a:ext>
+                            </a:extLst>
+                          </a:blip>
+                          <a:srcRect/>
+                          <a:stretch>
+                            <a:fillRect/>
+                          </a:stretch>
+                        </pic:blipFill>
+                        <pic:spPr bwMode="auto">
+                          <a:xfrm>
+                            <a:off x="0" y="0"/>
+                            <a:ext cx="942975" cy="952500"/>
+                          </a:xfrm>
+                          <a:prstGeom prst="rect">
+                            <a:avLst/>
+                          </a:prstGeom>
+                          <a:noFill/>
+                          <a:ln>
+                            <a:noFill/>
+                          </a:ln>
+                        </pic:spPr>
+                      </pic:pic>
+                    </a:graphicData>
+                  </a:graphic>
+                </wp:inline>
+              </w:drawing>
+            </w:r>
+          </w:p>
+        </w:tc>
+        <w:tc>
+          <w:tcPr>
+            <w:tcW w:w="0" w:type="auto"/>
+            <w:tcBorders>
+              <w:top w:val="single" w:sz="8" w:space="0" w:color="000000"/>
+              <w:left w:val="single" w:sz="8" w:space="0" w:color="000000"/>
+              <w:bottom w:val="single" w:sz="8" w:space="0" w:color="000000"/>
+              <w:right w:val="single" w:sz="8" w:space="0" w:color="000000"/>
+            </w:tcBorders>
+            <w:tcMar>
+              <w:top w:w="100" w:type="dxa"/>
+              <w:left w:w="100" w:type="dxa"/>
+              <w:bottom w:w="100" w:type="dxa"/>
+              <w:right w:w="100" w:type="dxa"/>
+            </w:tcMar>
+            <w:hideMark/>
+          </w:tcPr>
+          <w:p>
+            <w:pPr>
+              <w:spacing w:line="240" w:lineRule="auto"/>
+              <w:contextualSpacing w:val="0"/>
+              <w:rPr>
+                <w:rFonts w:ascii="Times New Roman" w:eastAsia="Times New Roman" w:hAnsi="Times New Roman" w:cs="Times New Roman"/>
+                <w:sz w:val="24"/>
+                <w:szCs w:val="24"/>
+              </w:rPr>
+            </w:pPr>
+            <w:r>
+              <w:rPr>
+                <w:rFonts w:ascii="Times New Roman" w:eastAsia="Times New Roman" w:hAnsi="Times New Roman" w:cs="Times New Roman"/>
+                <w:b/>
+                <w:bCs/>
+                <w:noProof/>
+                <w:color w:val="000000"/>
+                <w:sz w:val="36"/>
+                <w:szCs w:val="36"/>
+              </w:rPr>
+              <w:drawing>
+                <wp:inline distT="0" distB="0" distL="0" distR="0">
+                  <wp:extent cx="952500" cy="952500"/>
+                  <wp:effectExtent l="0" t="0" r="0" b="0"/>
+                  <wp:docPr id="15" name="Picture 15" descr="https://lh5.googleusercontent.com/i7b60F51fAE92KGh177siqXm7lKiCJEJ049AcgfqkE4lqujvydzFjF645SZX6e-VEOqOrrIXUPqarFsB0Zc74k7jWiqVEGy71B90y-RfzvXWSipF2udYkT9T8ZkUg7u2BLcKyy8V"/>
+                  <wp:cNvGraphicFramePr>
+                    <a:graphicFrameLocks xmlns:a="http://schemas.openxmlformats.org/drawingml/2006/main" noChangeAspect="1"/>
+                  </wp:cNvGraphicFramePr>
+                  <a:graphic xmlns:a="http://schemas.openxmlformats.org/drawingml/2006/main">
+                    <a:graphicData uri="http://schemas.openxmlformats.org/drawingml/2006/picture">
+                      <pic:pic xmlns:pic="http://schemas.openxmlformats.org/drawingml/2006/picture">
+                        <pic:nvPicPr>
+                          <pic:cNvPr id="0" name="Picture 3" descr="https://lh5.googleusercontent.com/i7b60F51fAE92KGh177siqXm7lKiCJEJ049AcgfqkE4lqujvydzFjF645SZX6e-VEOqOrrIXUPqarFsB0Zc74k7jWiqVEGy71B90y-RfzvXWSipF2udYkT9T8ZkUg7u2BLcKyy8V"/>
+                          <pic:cNvPicPr>
+                            <a:picLocks noChangeAspect="1" noChangeArrowheads="1"/>
+                          </pic:cNvPicPr>
+                        </pic:nvPicPr>
+                        <pic:blipFill>
+                          <a:blip r:embed="rId19">
+                            <a:extLst>
+                              <a:ext uri="{28A0092B-C50C-407E-A947-70E740481C1C}">
+                                <a14:useLocalDpi xmlns:a14="http://schemas.microsoft.com/office/drawing/2010/main" val="0"/>
+                              </a:ext>
+                            </a:extLst>
+                          </a:blip>
+                          <a:srcRect/>
+                          <a:stretch>
+                            <a:fillRect/>
+                          </a:stretch>
+                        </pic:blipFill>
+                        <pic:spPr bwMode="auto">
+                          <a:xfrm>
+                            <a:off x="0" y="0"/>
+                            <a:ext cx="952500" cy="952500"/>
+                          </a:xfrm>
+                          <a:prstGeom prst="rect">
+                            <a:avLst/>
+                          </a:prstGeom>
+                          <a:noFill/>
+                          <a:ln>
+                            <a:noFill/>
+                          </a:ln>
                         </pic:spPr>
                       </pic:pic>
                     </a:graphicData>
@@ -3725,7 +4054,6 @@
                 <w:noProof/>
                 <w:sz w:val="24"/>
                 <w:szCs w:val="24"/>
-                <w:lang w:val="en-US"/>
               </w:rPr>
               <w:drawing>
                 <wp:inline distT="114300" distB="114300" distL="114300" distR="114300">
@@ -3741,7 +4069,7 @@
                           <pic:cNvPicPr preferRelativeResize="0"/>
                         </pic:nvPicPr>
                         <pic:blipFill>
-                          <a:blip r:embed="rId17"/>
+                          <a:blip r:embed="rId20"/>
                           <a:srcRect/>
                           <a:stretch>
                             <a:fillRect/>
@@ -3831,7 +4159,6 @@
                 <w:noProof/>
                 <w:sz w:val="24"/>
                 <w:szCs w:val="24"/>
-                <w:lang w:val="en-US"/>
               </w:rPr>
               <w:drawing>
                 <wp:inline distT="114300" distB="114300" distL="114300" distR="114300">
@@ -3847,7 +4174,7 @@
                           <pic:cNvPicPr preferRelativeResize="0"/>
                         </pic:nvPicPr>
                         <pic:blipFill>
-                          <a:blip r:embed="rId18"/>
+                          <a:blip r:embed="rId21"/>
                           <a:srcRect/>
                           <a:stretch>
                             <a:fillRect/>
@@ -3937,7 +4264,6 @@
                 <w:noProof/>
                 <w:sz w:val="24"/>
                 <w:szCs w:val="24"/>
-                <w:lang w:val="en-US"/>
               </w:rPr>
               <w:drawing>
                 <wp:inline distT="114300" distB="114300" distL="114300" distR="114300">
@@ -3953,7 +4279,7 @@
                           <pic:cNvPicPr preferRelativeResize="0"/>
                         </pic:nvPicPr>
                         <pic:blipFill>
-                          <a:blip r:embed="rId19"/>
+                          <a:blip r:embed="rId22"/>
                           <a:srcRect/>
                           <a:stretch>
                             <a:fillRect/>
@@ -4043,7 +4369,6 @@
                 <w:noProof/>
                 <w:sz w:val="24"/>
                 <w:szCs w:val="24"/>
-                <w:lang w:val="en-US"/>
               </w:rPr>
               <w:drawing>
                 <wp:inline distT="114300" distB="114300" distL="114300" distR="114300">
@@ -4059,7 +4384,7 @@
                           <pic:cNvPicPr preferRelativeResize="0"/>
                         </pic:nvPicPr>
                         <pic:blipFill>
-                          <a:blip r:embed="rId20"/>
+                          <a:blip r:embed="rId23"/>
                           <a:srcRect/>
                           <a:stretch>
                             <a:fillRect/>
@@ -4149,7 +4474,6 @@
                 <w:noProof/>
                 <w:sz w:val="24"/>
                 <w:szCs w:val="24"/>
-                <w:lang w:val="en-US"/>
               </w:rPr>
               <w:drawing>
                 <wp:inline distT="114300" distB="114300" distL="114300" distR="114300">
@@ -4165,7 +4489,7 @@
                           <pic:cNvPicPr preferRelativeResize="0"/>
                         </pic:nvPicPr>
                         <pic:blipFill>
-                          <a:blip r:embed="rId21"/>
+                          <a:blip r:embed="rId24"/>
                           <a:srcRect/>
                           <a:stretch>
                             <a:fillRect/>
@@ -4652,15 +4976,7 @@
           <w:sz w:val="24"/>
           <w:szCs w:val="24"/>
         </w:rPr>
-        <w:t>Player can only shoot projectile</w:t>
-      </w:r>
-      <w:r>
-        <w:rPr>
-          <w:rFonts w:ascii="Times New Roman" w:eastAsia="Times New Roman" w:hAnsi="Times New Roman" w:cs="Times New Roman"/>
-          <w:sz w:val="24"/>
-          <w:szCs w:val="24"/>
-        </w:rPr>
-        <w:t xml:space="preserve"> upwards one at a time (only one projectile can be present on the screen).</w:t>
+        <w:t>Player can only shoot projectile upwards one at a time (only one projectile can be present on the screen).</w:t>
       </w:r>
     </w:p>
     <w:p>
@@ -4722,6 +5038,7 @@
           <w:sz w:val="24"/>
           <w:szCs w:val="24"/>
         </w:rPr>
+        <w:lastRenderedPageBreak/>
         <w:t xml:space="preserve">Each hit by the enemy would cost the player one life. </w:t>
       </w:r>
     </w:p>
@@ -4745,15 +5062,7 @@
           <w:sz w:val="24"/>
           <w:szCs w:val="24"/>
         </w:rPr>
-        <w:t>There are 11 barrier</w:t>
-      </w:r>
-      <w:r>
-        <w:rPr>
-          <w:rFonts w:ascii="Times New Roman" w:eastAsia="Times New Roman" w:hAnsi="Times New Roman" w:cs="Times New Roman"/>
-          <w:sz w:val="24"/>
-          <w:szCs w:val="24"/>
-        </w:rPr>
-        <w:t>s (protect the player against the enemies projectiles) starting right above the horizontal axis of the player.</w:t>
+        <w:t>There are 11 barriers (protect the player against the enemies projectiles) starting right above the horizontal axis of the player.</w:t>
       </w:r>
     </w:p>
     <w:p>
@@ -4807,15 +5116,7 @@
           <w:sz w:val="24"/>
           <w:szCs w:val="24"/>
         </w:rPr>
-        <w:t xml:space="preserve"> can be destroyed in 1 hit, by </w:t>
-      </w:r>
-      <w:r>
-        <w:rPr>
-          <w:rFonts w:ascii="Times New Roman" w:eastAsia="Times New Roman" w:hAnsi="Times New Roman" w:cs="Times New Roman"/>
-          <w:sz w:val="24"/>
-          <w:szCs w:val="24"/>
-        </w:rPr>
-        <w:t xml:space="preserve">the player or enemy. </w:t>
+        <w:t xml:space="preserve"> can be destroyed in 1 hit, by the player or enemy. </w:t>
       </w:r>
     </w:p>
     <w:p>
@@ -4884,16 +5185,7 @@
           <w:sz w:val="24"/>
           <w:szCs w:val="24"/>
         </w:rPr>
-        <w:lastRenderedPageBreak/>
-        <w:t xml:space="preserve">There will have a bonus enemy in which when attacked, the player will </w:t>
-      </w:r>
-      <w:r>
-        <w:rPr>
-          <w:rFonts w:ascii="Times New Roman" w:eastAsia="Times New Roman" w:hAnsi="Times New Roman" w:cs="Times New Roman"/>
-          <w:sz w:val="24"/>
-          <w:szCs w:val="24"/>
-        </w:rPr>
-        <w:t xml:space="preserve">earn 50 points. </w:t>
+        <w:t xml:space="preserve">There will have a bonus enemy in which when attacked, the player will earn 50 points. </w:t>
       </w:r>
     </w:p>
     <w:p>
@@ -5145,15 +5437,7 @@
           <w:sz w:val="24"/>
           <w:szCs w:val="24"/>
         </w:rPr>
-        <w:t>Special Enemy(exploding trustee) -</w:t>
-      </w:r>
-      <w:r>
-        <w:rPr>
-          <w:rFonts w:ascii="Times New Roman" w:eastAsia="Times New Roman" w:hAnsi="Times New Roman" w:cs="Times New Roman"/>
-          <w:sz w:val="24"/>
-          <w:szCs w:val="24"/>
-        </w:rPr>
-        <w:t>Wilhelm Scream sound</w:t>
+        <w:t>Special Enemy(exploding trustee) -Wilhelm Scream sound</w:t>
       </w:r>
     </w:p>
     <w:p>
@@ -5559,15 +5843,7 @@
           <w:sz w:val="24"/>
           <w:szCs w:val="24"/>
         </w:rPr>
-        <w:t xml:space="preserve">To develop </w:t>
-      </w:r>
-      <w:r>
-        <w:rPr>
-          <w:rFonts w:ascii="Times New Roman" w:eastAsia="Times New Roman" w:hAnsi="Times New Roman" w:cs="Times New Roman"/>
-          <w:sz w:val="24"/>
-          <w:szCs w:val="24"/>
-        </w:rPr>
-        <w:t>this project, the languages being used are HTML, CSS and JavaScript.</w:t>
+        <w:t>To develop this project, the languages being used are HTML, CSS and JavaScript.</w:t>
       </w:r>
     </w:p>
     <w:p>
@@ -5643,7 +5919,7 @@
       </w:pPr>
     </w:p>
     <w:sectPr>
-      <w:headerReference w:type="default" r:id="rId22"/>
+      <w:headerReference w:type="default" r:id="rId25"/>
       <w:pgSz w:w="12240" w:h="15840"/>
       <w:pgMar w:top="1440" w:right="1440" w:bottom="1440" w:left="1440" w:header="720" w:footer="720" w:gutter="0"/>
       <w:pgNumType w:start="1"/>
@@ -5753,15 +6029,6 @@
         <w:szCs w:val="20"/>
       </w:rPr>
       <w:tab/>
-    </w:r>
-    <w:r>
-      <w:rPr>
-        <w:rFonts w:ascii="Times" w:eastAsia="Times" w:hAnsi="Times" w:cs="Times"/>
-        <w:b/>
-        <w:i/>
-        <w:sz w:val="20"/>
-        <w:szCs w:val="20"/>
-      </w:rPr>
       <w:t xml:space="preserve">Page </w:t>
     </w:r>
     <w:r>
@@ -5803,7 +6070,7 @@
         <w:sz w:val="20"/>
         <w:szCs w:val="20"/>
       </w:rPr>
-      <w:t>2</w:t>
+      <w:t>5</w:t>
     </w:r>
     <w:r>
       <w:rPr>
@@ -6760,7 +7027,7 @@
         <w:rFonts w:ascii="Arial" w:eastAsia="Arial" w:hAnsi="Arial" w:cs="Arial"/>
         <w:sz w:val="22"/>
         <w:szCs w:val="22"/>
-        <w:lang w:eastAsia="en-US" w:bidi="ar-SA"/>
+        <w:lang w:val="en-US" w:eastAsia="en-US" w:bidi="ar-SA"/>
       </w:rPr>
     </w:rPrDefault>
     <w:pPrDefault>
@@ -7117,6 +7384,22 @@
       <w:szCs w:val="16"/>
     </w:rPr>
   </w:style>
+  <w:style w:type="paragraph" w:styleId="NormalWeb">
+    <w:name w:val="Normal (Web)"/>
+    <w:basedOn w:val="Normal"/>
+    <w:uiPriority w:val="99"/>
+    <w:unhideWhenUsed/>
+    <w:rsid w:val="00FC4BD1"/>
+    <w:pPr>
+      <w:spacing w:before="100" w:beforeAutospacing="1" w:after="100" w:afterAutospacing="1" w:line="240" w:lineRule="auto"/>
+      <w:contextualSpacing w:val="0"/>
+    </w:pPr>
+    <w:rPr>
+      <w:rFonts w:ascii="Times New Roman" w:eastAsia="Times New Roman" w:hAnsi="Times New Roman" w:cs="Times New Roman"/>
+      <w:sz w:val="24"/>
+      <w:szCs w:val="24"/>
+    </w:rPr>
+  </w:style>
 </w:styles>
 </file>
 
@@ -7128,7 +7411,7 @@
         <w:rFonts w:ascii="Arial" w:eastAsia="Arial" w:hAnsi="Arial" w:cs="Arial"/>
         <w:sz w:val="22"/>
         <w:szCs w:val="22"/>
-        <w:lang w:eastAsia="en-US" w:bidi="ar-SA"/>
+        <w:lang w:val="en-US" w:eastAsia="en-US" w:bidi="ar-SA"/>
       </w:rPr>
     </w:rPrDefault>
     <w:pPrDefault>
@@ -7485,6 +7768,22 @@
       <w:szCs w:val="16"/>
     </w:rPr>
   </w:style>
+  <w:style w:type="paragraph" w:styleId="NormalWeb">
+    <w:name w:val="Normal (Web)"/>
+    <w:basedOn w:val="Normal"/>
+    <w:uiPriority w:val="99"/>
+    <w:unhideWhenUsed/>
+    <w:rsid w:val="00FC4BD1"/>
+    <w:pPr>
+      <w:spacing w:before="100" w:beforeAutospacing="1" w:after="100" w:afterAutospacing="1" w:line="240" w:lineRule="auto"/>
+      <w:contextualSpacing w:val="0"/>
+    </w:pPr>
+    <w:rPr>
+      <w:rFonts w:ascii="Times New Roman" w:eastAsia="Times New Roman" w:hAnsi="Times New Roman" w:cs="Times New Roman"/>
+      <w:sz w:val="24"/>
+      <w:szCs w:val="24"/>
+    </w:rPr>
+  </w:style>
 </w:styles>
 </file>
 

</xml_diff>